<commit_message>
Actualización de archivos de documentación
</commit_message>
<xml_diff>
--- a/websREA/Contrato & Presupuesto/Webs Rea Servicios Informáticos.docx
+++ b/websREA/Contrato & Presupuesto/Webs Rea Servicios Informáticos.docx
@@ -1,6 +1,6 @@
 
 <file path=word/document.xml><?xml version="1.0" encoding="utf-8"?>
-<w:document xmlns:wpc="http://schemas.microsoft.com/office/word/2010/wordprocessingCanvas" xmlns:mo="http://schemas.microsoft.com/office/mac/office/2008/main" xmlns:mc="http://schemas.openxmlformats.org/markup-compatibility/2006" xmlns:mv="urn:schemas-microsoft-com:mac:vml" xmlns:o="urn:schemas-microsoft-com:office:office" xmlns:r="http://schemas.openxmlformats.org/officeDocument/2006/relationships" xmlns:m="http://schemas.openxmlformats.org/officeDocument/2006/math" xmlns:v="urn:schemas-microsoft-com:vml" xmlns:wp14="http://schemas.microsoft.com/office/word/2010/wordprocessingDrawing" xmlns:wp="http://schemas.openxmlformats.org/drawingml/2006/wordprocessingDrawing" xmlns:w10="urn:schemas-microsoft-com:office:word" xmlns:w="http://schemas.openxmlformats.org/wordprocessingml/2006/main" xmlns:w14="http://schemas.microsoft.com/office/word/2010/wordml" xmlns:w15="http://schemas.microsoft.com/office/word/2012/wordml" xmlns:wpg="http://schemas.microsoft.com/office/word/2010/wordprocessingGroup" xmlns:wpi="http://schemas.microsoft.com/office/word/2010/wordprocessingInk" xmlns:wne="http://schemas.microsoft.com/office/word/2006/wordml" xmlns:wps="http://schemas.microsoft.com/office/word/2010/wordprocessingShape" mc:Ignorable="w14 w15 wp14">
+<w:document xmlns:wpc="http://schemas.microsoft.com/office/word/2010/wordprocessingCanvas" xmlns:mc="http://schemas.openxmlformats.org/markup-compatibility/2006" xmlns:o="urn:schemas-microsoft-com:office:office" xmlns:r="http://schemas.openxmlformats.org/officeDocument/2006/relationships" xmlns:m="http://schemas.openxmlformats.org/officeDocument/2006/math" xmlns:v="urn:schemas-microsoft-com:vml" xmlns:wp14="http://schemas.microsoft.com/office/word/2010/wordprocessingDrawing" xmlns:wp="http://schemas.openxmlformats.org/drawingml/2006/wordprocessingDrawing" xmlns:w10="urn:schemas-microsoft-com:office:word" xmlns:w="http://schemas.openxmlformats.org/wordprocessingml/2006/main" xmlns:w14="http://schemas.microsoft.com/office/word/2010/wordml" xmlns:w15="http://schemas.microsoft.com/office/word/2012/wordml" xmlns:wpg="http://schemas.microsoft.com/office/word/2010/wordprocessingGroup" xmlns:wpi="http://schemas.microsoft.com/office/word/2010/wordprocessingInk" xmlns:wne="http://schemas.microsoft.com/office/word/2006/wordml" xmlns:wps="http://schemas.microsoft.com/office/word/2010/wordprocessingShape" mc:Ignorable="w14 w15 wp14">
   <w:body>
     <w:p>
       <w:pPr>
@@ -93,7 +93,7 @@
           <w:noProof/>
           <w:color w:val="000000"/>
           <w:sz w:val="24"/>
-          <w:lang w:val="es-ES_tradnl" w:eastAsia="es-ES_tradnl"/>
+          <w:lang w:eastAsia="es-ES"/>
         </w:rPr>
         <w:drawing>
           <wp:inline distT="0" distB="0" distL="0" distR="0" wp14:anchorId="42E5849C" wp14:editId="7A1D2FDB">
@@ -340,7 +340,21 @@
         <w:rPr>
           <w:lang w:val="ca-ES" w:eastAsia="es-ES"/>
         </w:rPr>
-        <w:t>Professors: Agnès Plans, David Marín, Sergio Jimenez, Ignasi Romero.</w:t>
+        <w:t xml:space="preserve">Professors: Agnès Plans, David Marín, Sergio </w:t>
+      </w:r>
+      <w:r>
+        <w:rPr>
+          <w:lang w:val="ca-ES" w:eastAsia="es-ES"/>
+        </w:rPr>
+        <w:t>Jiménez</w:t>
+      </w:r>
+      <w:bookmarkStart w:id="2" w:name="_GoBack"/>
+      <w:bookmarkEnd w:id="2"/>
+      <w:r>
+        <w:rPr>
+          <w:lang w:val="ca-ES" w:eastAsia="es-ES"/>
+        </w:rPr>
+        <w:t>, Ignasi Romero.</w:t>
       </w:r>
     </w:p>
     <w:p>
@@ -357,7 +371,7 @@
         </w:rPr>
         <w:t xml:space="preserve">Autors: Esther Rovira Sancho, Miguel Tello Sanz, Roger Fusté Arroyo. </w:t>
       </w:r>
-      <w:bookmarkStart w:id="2" w:name="_Toc483409802"/>
+      <w:bookmarkStart w:id="3" w:name="_Toc483409802"/>
     </w:p>
     <w:p>
       <w:pPr>
@@ -376,7 +390,7 @@
           <w:lang w:val="ca-ES" w:eastAsia="es-ES"/>
         </w:rPr>
       </w:pPr>
-      <w:bookmarkStart w:id="3" w:name="_Toc483499916"/>
+      <w:bookmarkStart w:id="4" w:name="_Toc483499916"/>
       <w:r>
         <w:rPr>
           <w:rFonts w:eastAsia="Georgia"/>
@@ -384,7 +398,7 @@
         </w:rPr>
         <w:t>Índex</w:t>
       </w:r>
-      <w:bookmarkEnd w:id="3"/>
+      <w:bookmarkEnd w:id="4"/>
     </w:p>
     <w:sdt>
       <w:sdtPr>
@@ -1375,7 +1389,7 @@
           <w:lang w:val="ca-ES" w:eastAsia="es-ES"/>
         </w:rPr>
       </w:pPr>
-      <w:bookmarkStart w:id="4" w:name="_Toc483499917"/>
+      <w:bookmarkStart w:id="5" w:name="_Toc483499917"/>
       <w:r>
         <w:rPr>
           <w:rFonts w:eastAsia="Georgia"/>
@@ -1390,8 +1404,8 @@
         </w:rPr>
         <w:t>Entrem en situació</w:t>
       </w:r>
-      <w:bookmarkEnd w:id="2"/>
-      <w:bookmarkEnd w:id="4"/>
+      <w:bookmarkEnd w:id="3"/>
+      <w:bookmarkEnd w:id="5"/>
     </w:p>
     <w:p>
       <w:pPr>
@@ -1531,7 +1545,7 @@
           <w:lang w:val="ca-ES" w:eastAsia="es-ES"/>
         </w:rPr>
       </w:pPr>
-      <w:bookmarkStart w:id="5" w:name="_Toc483409803"/>
+      <w:bookmarkStart w:id="6" w:name="_Toc483409803"/>
     </w:p>
     <w:p>
       <w:pPr>
@@ -1541,7 +1555,7 @@
           <w:lang w:val="ca-ES" w:eastAsia="es-ES"/>
         </w:rPr>
       </w:pPr>
-      <w:bookmarkStart w:id="6" w:name="_Toc483499918"/>
+      <w:bookmarkStart w:id="7" w:name="_Toc483499918"/>
       <w:r>
         <w:rPr>
           <w:rFonts w:eastAsia="Georgia"/>
@@ -1556,8 +1570,8 @@
         </w:rPr>
         <w:t xml:space="preserve"> necessita la nostra empresa?</w:t>
       </w:r>
-      <w:bookmarkEnd w:id="5"/>
       <w:bookmarkEnd w:id="6"/>
+      <w:bookmarkEnd w:id="7"/>
     </w:p>
     <w:p>
       <w:pPr>
@@ -1804,7 +1818,7 @@
           <w:noProof/>
           <w:color w:val="000000"/>
           <w:sz w:val="24"/>
-          <w:lang w:val="es-ES_tradnl" w:eastAsia="es-ES_tradnl"/>
+          <w:lang w:eastAsia="es-ES"/>
         </w:rPr>
         <w:drawing>
           <wp:inline distT="0" distB="0" distL="0" distR="0" wp14:anchorId="4CC1E6EF" wp14:editId="45C53AC3">
@@ -1976,7 +1990,7 @@
           <w:lang w:val="ca-ES" w:eastAsia="es-ES"/>
         </w:rPr>
       </w:pPr>
-      <w:bookmarkStart w:id="7" w:name="_Toc483499919"/>
+      <w:bookmarkStart w:id="8" w:name="_Toc483499919"/>
       <w:r>
         <w:rPr>
           <w:rFonts w:eastAsia="Georgia"/>
@@ -1984,7 +1998,7 @@
         </w:rPr>
         <w:t>WebsREA el nom</w:t>
       </w:r>
-      <w:bookmarkEnd w:id="7"/>
+      <w:bookmarkEnd w:id="8"/>
     </w:p>
     <w:p>
       <w:pPr>
@@ -2111,7 +2125,7 @@
           <w:lang w:val="ca-ES" w:eastAsia="es-ES"/>
         </w:rPr>
       </w:pPr>
-      <w:bookmarkStart w:id="8" w:name="_Toc483409808"/>
+      <w:bookmarkStart w:id="9" w:name="_Toc483409808"/>
     </w:p>
     <w:p>
       <w:pPr>
@@ -2121,7 +2135,7 @@
           <w:lang w:val="ca-ES" w:eastAsia="es-ES"/>
         </w:rPr>
       </w:pPr>
-      <w:bookmarkStart w:id="9" w:name="_Toc483499920"/>
+      <w:bookmarkStart w:id="10" w:name="_Toc483499920"/>
       <w:r>
         <w:rPr>
           <w:rFonts w:eastAsia="Georgia"/>
@@ -2129,8 +2143,8 @@
         </w:rPr>
         <w:t>Logo</w:t>
       </w:r>
-      <w:bookmarkEnd w:id="8"/>
       <w:bookmarkEnd w:id="9"/>
+      <w:bookmarkEnd w:id="10"/>
     </w:p>
     <w:p>
       <w:pPr>
@@ -2260,7 +2274,7 @@
           <w:noProof/>
           <w:color w:val="000000"/>
           <w:sz w:val="24"/>
-          <w:lang w:val="es-ES_tradnl" w:eastAsia="es-ES_tradnl"/>
+          <w:lang w:eastAsia="es-ES"/>
         </w:rPr>
         <w:drawing>
           <wp:inline distT="0" distB="0" distL="0" distR="0" wp14:anchorId="0DC7A65B" wp14:editId="3F459D0B">
@@ -2617,7 +2631,7 @@
           <w:lang w:val="ca-ES" w:eastAsia="es-ES"/>
         </w:rPr>
       </w:pPr>
-      <w:bookmarkStart w:id="10" w:name="_Toc483499921"/>
+      <w:bookmarkStart w:id="11" w:name="_Toc483499921"/>
       <w:r>
         <w:rPr>
           <w:rFonts w:eastAsia="Georgia"/>
@@ -2625,7 +2639,7 @@
         </w:rPr>
         <w:t>Rols &amp; Funcions</w:t>
       </w:r>
-      <w:bookmarkEnd w:id="10"/>
+      <w:bookmarkEnd w:id="11"/>
     </w:p>
     <w:p>
       <w:pPr>
@@ -2715,7 +2729,7 @@
           <w:noProof/>
           <w:color w:val="000000"/>
           <w:sz w:val="24"/>
-          <w:lang w:val="es-ES_tradnl" w:eastAsia="es-ES_tradnl"/>
+          <w:lang w:eastAsia="es-ES"/>
         </w:rPr>
         <w:drawing>
           <wp:inline distT="0" distB="0" distL="0" distR="0" wp14:anchorId="1C8E0F09" wp14:editId="10E37E7A">
@@ -3159,7 +3173,7 @@
           <w:lang w:val="ca-ES" w:eastAsia="es-ES"/>
         </w:rPr>
       </w:pPr>
-      <w:bookmarkStart w:id="11" w:name="_Toc483409804"/>
+      <w:bookmarkStart w:id="12" w:name="_Toc483409804"/>
     </w:p>
     <w:p>
       <w:pPr>
@@ -3169,7 +3183,7 @@
           <w:lang w:val="ca-ES" w:eastAsia="es-ES"/>
         </w:rPr>
       </w:pPr>
-      <w:bookmarkStart w:id="12" w:name="_Toc483499922"/>
+      <w:bookmarkStart w:id="13" w:name="_Toc483499922"/>
       <w:r>
         <w:rPr>
           <w:rFonts w:eastAsia="Georgia"/>
@@ -3177,8 +3191,8 @@
         </w:rPr>
         <w:t>Blog</w:t>
       </w:r>
-      <w:bookmarkEnd w:id="11"/>
       <w:bookmarkEnd w:id="12"/>
+      <w:bookmarkEnd w:id="13"/>
     </w:p>
     <w:p>
       <w:pPr>
@@ -3302,7 +3316,7 @@
           <w:noProof/>
           <w:color w:val="000000"/>
           <w:sz w:val="24"/>
-          <w:lang w:val="es-ES_tradnl" w:eastAsia="es-ES_tradnl"/>
+          <w:lang w:eastAsia="es-ES"/>
         </w:rPr>
         <w:drawing>
           <wp:inline distT="0" distB="0" distL="0" distR="0" wp14:anchorId="3A6C1FCF" wp14:editId="610D214A">
@@ -3449,7 +3463,7 @@
           <w:lang w:val="ca-ES" w:eastAsia="es-ES"/>
         </w:rPr>
       </w:pPr>
-      <w:bookmarkStart w:id="13" w:name="_Toc483409805"/>
+      <w:bookmarkStart w:id="14" w:name="_Toc483409805"/>
     </w:p>
     <w:p>
       <w:pPr>
@@ -3459,7 +3473,7 @@
           <w:lang w:val="ca-ES" w:eastAsia="es-ES"/>
         </w:rPr>
       </w:pPr>
-      <w:bookmarkStart w:id="14" w:name="_Toc483499923"/>
+      <w:bookmarkStart w:id="15" w:name="_Toc483499923"/>
       <w:r>
         <w:rPr>
           <w:rFonts w:eastAsia="Georgia"/>
@@ -3467,8 +3481,8 @@
         </w:rPr>
         <w:t>Presencia a les xarxes socials</w:t>
       </w:r>
-      <w:bookmarkEnd w:id="13"/>
       <w:bookmarkEnd w:id="14"/>
+      <w:bookmarkEnd w:id="15"/>
     </w:p>
     <w:p>
       <w:pPr>
@@ -3606,7 +3620,7 @@
           <w:noProof/>
           <w:color w:val="000000"/>
           <w:sz w:val="24"/>
-          <w:lang w:val="es-ES_tradnl" w:eastAsia="es-ES_tradnl"/>
+          <w:lang w:eastAsia="es-ES"/>
         </w:rPr>
         <w:drawing>
           <wp:inline distT="0" distB="0" distL="0" distR="0" wp14:anchorId="4FC2EC99" wp14:editId="03FB85D3">
@@ -3772,7 +3786,7 @@
           <w:lang w:val="ca-ES" w:eastAsia="es-ES"/>
         </w:rPr>
       </w:pPr>
-      <w:bookmarkStart w:id="15" w:name="_Toc483409806"/>
+      <w:bookmarkStart w:id="16" w:name="_Toc483409806"/>
     </w:p>
     <w:p>
       <w:pPr>
@@ -3782,7 +3796,7 @@
           <w:lang w:val="ca-ES" w:eastAsia="es-ES"/>
         </w:rPr>
       </w:pPr>
-      <w:bookmarkStart w:id="16" w:name="_Toc483499924"/>
+      <w:bookmarkStart w:id="17" w:name="_Toc483499924"/>
       <w:r>
         <w:rPr>
           <w:rFonts w:eastAsia="Georgia"/>
@@ -3790,8 +3804,8 @@
         </w:rPr>
         <w:t>La nostra pàgina web</w:t>
       </w:r>
-      <w:bookmarkEnd w:id="15"/>
       <w:bookmarkEnd w:id="16"/>
+      <w:bookmarkEnd w:id="17"/>
     </w:p>
     <w:p>
       <w:pPr>
@@ -3881,7 +3895,7 @@
           <w:noProof/>
           <w:color w:val="000000"/>
           <w:sz w:val="24"/>
-          <w:lang w:val="es-ES_tradnl" w:eastAsia="es-ES_tradnl"/>
+          <w:lang w:eastAsia="es-ES"/>
         </w:rPr>
         <w:drawing>
           <wp:inline distT="0" distB="0" distL="0" distR="0" wp14:anchorId="634993C4" wp14:editId="18B6B52D">
@@ -4147,8 +4161,6 @@
         </w:rPr>
         <w:t>Croma</w:t>
       </w:r>
-      <w:bookmarkStart w:id="17" w:name="_GoBack"/>
-      <w:bookmarkEnd w:id="17"/>
       <w:r>
         <w:rPr>
           <w:rFonts w:ascii="Georgia" w:eastAsia="Georgia" w:hAnsi="Georgia" w:cs="Georgia"/>
@@ -4559,7 +4571,7 @@
       <w:r>
         <w:rPr>
           <w:noProof/>
-          <w:lang w:val="es-ES_tradnl" w:eastAsia="es-ES_tradnl"/>
+          <w:lang w:eastAsia="es-ES"/>
         </w:rPr>
         <mc:AlternateContent>
           <mc:Choice Requires="wps">
@@ -4675,7 +4687,7 @@
               </wp:anchor>
             </w:drawing>
           </mc:Choice>
-          <mc:Fallback>
+          <mc:Fallback xmlns:mv="urn:schemas-microsoft-com:mac:vml" xmlns:mo="http://schemas.microsoft.com/office/mac/office/2008/main">
             <w:pict>
               <v:shapetype w14:anchorId="2F15E6CE" id="_x0000_t202" coordsize="21600,21600" o:spt="202" path="m0,0l0,21600,21600,21600,21600,0xe">
                 <v:stroke joinstyle="miter"/>
@@ -4760,7 +4772,7 @@
           <w:noProof/>
           <w:color w:val="000000"/>
           <w:sz w:val="24"/>
-          <w:lang w:val="es-ES_tradnl" w:eastAsia="es-ES_tradnl"/>
+          <w:lang w:eastAsia="es-ES"/>
         </w:rPr>
         <w:drawing>
           <wp:anchor distT="0" distB="0" distL="114300" distR="114300" simplePos="0" relativeHeight="251658240" behindDoc="0" locked="0" layoutInCell="1" allowOverlap="1" wp14:anchorId="52E7888B" wp14:editId="176E0BB3">
@@ -5347,7 +5359,7 @@
 </file>
 
 <file path=word/endnotes.xml><?xml version="1.0" encoding="utf-8"?>
-<w:endnotes xmlns:wpc="http://schemas.microsoft.com/office/word/2010/wordprocessingCanvas" xmlns:mo="http://schemas.microsoft.com/office/mac/office/2008/main" xmlns:mc="http://schemas.openxmlformats.org/markup-compatibility/2006" xmlns:mv="urn:schemas-microsoft-com:mac:vml" xmlns:o="urn:schemas-microsoft-com:office:office" xmlns:r="http://schemas.openxmlformats.org/officeDocument/2006/relationships" xmlns:m="http://schemas.openxmlformats.org/officeDocument/2006/math" xmlns:v="urn:schemas-microsoft-com:vml" xmlns:wp14="http://schemas.microsoft.com/office/word/2010/wordprocessingDrawing" xmlns:wp="http://schemas.openxmlformats.org/drawingml/2006/wordprocessingDrawing" xmlns:w10="urn:schemas-microsoft-com:office:word" xmlns:w="http://schemas.openxmlformats.org/wordprocessingml/2006/main" xmlns:w14="http://schemas.microsoft.com/office/word/2010/wordml" xmlns:w15="http://schemas.microsoft.com/office/word/2012/wordml" xmlns:wpg="http://schemas.microsoft.com/office/word/2010/wordprocessingGroup" xmlns:wpi="http://schemas.microsoft.com/office/word/2010/wordprocessingInk" xmlns:wne="http://schemas.microsoft.com/office/word/2006/wordml" xmlns:wps="http://schemas.microsoft.com/office/word/2010/wordprocessingShape" mc:Ignorable="w14 w15 wp14">
+<w:endnotes xmlns:wpc="http://schemas.microsoft.com/office/word/2010/wordprocessingCanvas" xmlns:mc="http://schemas.openxmlformats.org/markup-compatibility/2006" xmlns:o="urn:schemas-microsoft-com:office:office" xmlns:r="http://schemas.openxmlformats.org/officeDocument/2006/relationships" xmlns:m="http://schemas.openxmlformats.org/officeDocument/2006/math" xmlns:v="urn:schemas-microsoft-com:vml" xmlns:wp14="http://schemas.microsoft.com/office/word/2010/wordprocessingDrawing" xmlns:wp="http://schemas.openxmlformats.org/drawingml/2006/wordprocessingDrawing" xmlns:w10="urn:schemas-microsoft-com:office:word" xmlns:w="http://schemas.openxmlformats.org/wordprocessingml/2006/main" xmlns:w14="http://schemas.microsoft.com/office/word/2010/wordml" xmlns:w15="http://schemas.microsoft.com/office/word/2012/wordml" xmlns:wpg="http://schemas.microsoft.com/office/word/2010/wordprocessingGroup" xmlns:wpi="http://schemas.microsoft.com/office/word/2010/wordprocessingInk" xmlns:wne="http://schemas.microsoft.com/office/word/2006/wordml" xmlns:wps="http://schemas.microsoft.com/office/word/2010/wordprocessingShape" mc:Ignorable="w14 w15 wp14">
   <w:endnote w:type="separator" w:id="-1">
     <w:p>
       <w:pPr>
@@ -5372,7 +5384,7 @@
 </file>
 
 <file path=word/footer1.xml><?xml version="1.0" encoding="utf-8"?>
-<w:ftr xmlns:wpc="http://schemas.microsoft.com/office/word/2010/wordprocessingCanvas" xmlns:mo="http://schemas.microsoft.com/office/mac/office/2008/main" xmlns:mc="http://schemas.openxmlformats.org/markup-compatibility/2006" xmlns:mv="urn:schemas-microsoft-com:mac:vml" xmlns:o="urn:schemas-microsoft-com:office:office" xmlns:r="http://schemas.openxmlformats.org/officeDocument/2006/relationships" xmlns:m="http://schemas.openxmlformats.org/officeDocument/2006/math" xmlns:v="urn:schemas-microsoft-com:vml" xmlns:wp14="http://schemas.microsoft.com/office/word/2010/wordprocessingDrawing" xmlns:wp="http://schemas.openxmlformats.org/drawingml/2006/wordprocessingDrawing" xmlns:w10="urn:schemas-microsoft-com:office:word" xmlns:w="http://schemas.openxmlformats.org/wordprocessingml/2006/main" xmlns:w14="http://schemas.microsoft.com/office/word/2010/wordml" xmlns:w15="http://schemas.microsoft.com/office/word/2012/wordml" xmlns:wpg="http://schemas.microsoft.com/office/word/2010/wordprocessingGroup" xmlns:wpi="http://schemas.microsoft.com/office/word/2010/wordprocessingInk" xmlns:wne="http://schemas.microsoft.com/office/word/2006/wordml" xmlns:wps="http://schemas.microsoft.com/office/word/2010/wordprocessingShape" mc:Ignorable="w14 w15 wp14">
+<w:ftr xmlns:wpc="http://schemas.microsoft.com/office/word/2010/wordprocessingCanvas" xmlns:mc="http://schemas.openxmlformats.org/markup-compatibility/2006" xmlns:o="urn:schemas-microsoft-com:office:office" xmlns:r="http://schemas.openxmlformats.org/officeDocument/2006/relationships" xmlns:m="http://schemas.openxmlformats.org/officeDocument/2006/math" xmlns:v="urn:schemas-microsoft-com:vml" xmlns:wp14="http://schemas.microsoft.com/office/word/2010/wordprocessingDrawing" xmlns:wp="http://schemas.openxmlformats.org/drawingml/2006/wordprocessingDrawing" xmlns:w10="urn:schemas-microsoft-com:office:word" xmlns:w="http://schemas.openxmlformats.org/wordprocessingml/2006/main" xmlns:w14="http://schemas.microsoft.com/office/word/2010/wordml" xmlns:w15="http://schemas.microsoft.com/office/word/2012/wordml" xmlns:wpg="http://schemas.microsoft.com/office/word/2010/wordprocessingGroup" xmlns:wpi="http://schemas.microsoft.com/office/word/2010/wordprocessingInk" xmlns:wne="http://schemas.microsoft.com/office/word/2006/wordml" xmlns:wps="http://schemas.microsoft.com/office/word/2010/wordprocessingShape" mc:Ignorable="w14 w15 wp14">
   <w:p/>
   <w:p/>
   <w:p>
@@ -5385,7 +5397,7 @@
       <w:rPr>
         <w:rFonts w:ascii="Calibri" w:eastAsia="Calibri" w:hAnsi="Calibri" w:cs="Calibri"/>
         <w:noProof/>
-        <w:lang w:val="es-ES_tradnl" w:eastAsia="es-ES_tradnl"/>
+        <w:lang w:eastAsia="es-ES"/>
       </w:rPr>
       <mc:AlternateContent>
         <mc:Choice Requires="wpg">
@@ -5473,7 +5485,7 @@
             </wp:anchor>
           </w:drawing>
         </mc:Choice>
-        <mc:Fallback>
+        <mc:Fallback xmlns:mv="urn:schemas-microsoft-com:mac:vml" xmlns:mo="http://schemas.microsoft.com/office/mac/office/2008/main">
           <w:pict>
             <v:group w14:anchorId="3A876E16" id="Group 2398" o:spid="_x0000_s1026" style="position:absolute;margin-left:79.7pt;margin-top:741pt;width:432.2pt;height:.5pt;z-index:251659264;mso-position-horizontal-relative:page;mso-position-vertical-relative:page" coordsize="54889,63" o:gfxdata="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">
               <v:shape id="Shape 2572" o:spid="_x0000_s1027" style="position:absolute;width:54889;height:91;visibility:visible;mso-wrap-style:square;v-text-anchor:top" coordsize="5488940,9144" o:gfxdata="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" path="m,l5488940,r,9144l,9144,,e" fillcolor="black" strokeweight=".1pt">
@@ -5506,7 +5518,7 @@
         <w:noProof/>
         <w:sz w:val="20"/>
       </w:rPr>
-      <w:t>13</w:t>
+      <w:t>2</w:t>
     </w:r>
     <w:r>
       <w:rPr>
@@ -5519,7 +5531,7 @@
 </file>
 
 <file path=word/footnotes.xml><?xml version="1.0" encoding="utf-8"?>
-<w:footnotes xmlns:wpc="http://schemas.microsoft.com/office/word/2010/wordprocessingCanvas" xmlns:mo="http://schemas.microsoft.com/office/mac/office/2008/main" xmlns:mc="http://schemas.openxmlformats.org/markup-compatibility/2006" xmlns:mv="urn:schemas-microsoft-com:mac:vml" xmlns:o="urn:schemas-microsoft-com:office:office" xmlns:r="http://schemas.openxmlformats.org/officeDocument/2006/relationships" xmlns:m="http://schemas.openxmlformats.org/officeDocument/2006/math" xmlns:v="urn:schemas-microsoft-com:vml" xmlns:wp14="http://schemas.microsoft.com/office/word/2010/wordprocessingDrawing" xmlns:wp="http://schemas.openxmlformats.org/drawingml/2006/wordprocessingDrawing" xmlns:w10="urn:schemas-microsoft-com:office:word" xmlns:w="http://schemas.openxmlformats.org/wordprocessingml/2006/main" xmlns:w14="http://schemas.microsoft.com/office/word/2010/wordml" xmlns:w15="http://schemas.microsoft.com/office/word/2012/wordml" xmlns:wpg="http://schemas.microsoft.com/office/word/2010/wordprocessingGroup" xmlns:wpi="http://schemas.microsoft.com/office/word/2010/wordprocessingInk" xmlns:wne="http://schemas.microsoft.com/office/word/2006/wordml" xmlns:wps="http://schemas.microsoft.com/office/word/2010/wordprocessingShape" mc:Ignorable="w14 w15 wp14">
+<w:footnotes xmlns:wpc="http://schemas.microsoft.com/office/word/2010/wordprocessingCanvas" xmlns:mc="http://schemas.openxmlformats.org/markup-compatibility/2006" xmlns:o="urn:schemas-microsoft-com:office:office" xmlns:r="http://schemas.openxmlformats.org/officeDocument/2006/relationships" xmlns:m="http://schemas.openxmlformats.org/officeDocument/2006/math" xmlns:v="urn:schemas-microsoft-com:vml" xmlns:wp14="http://schemas.microsoft.com/office/word/2010/wordprocessingDrawing" xmlns:wp="http://schemas.openxmlformats.org/drawingml/2006/wordprocessingDrawing" xmlns:w10="urn:schemas-microsoft-com:office:word" xmlns:w="http://schemas.openxmlformats.org/wordprocessingml/2006/main" xmlns:w14="http://schemas.microsoft.com/office/word/2010/wordml" xmlns:w15="http://schemas.microsoft.com/office/word/2012/wordml" xmlns:wpg="http://schemas.microsoft.com/office/word/2010/wordprocessingGroup" xmlns:wpi="http://schemas.microsoft.com/office/word/2010/wordprocessingInk" xmlns:wne="http://schemas.microsoft.com/office/word/2006/wordml" xmlns:wps="http://schemas.microsoft.com/office/word/2010/wordprocessingShape" mc:Ignorable="w14 w15 wp14">
   <w:footnote w:type="separator" w:id="-1">
     <w:p>
       <w:pPr>
@@ -5544,7 +5556,7 @@
 </file>
 
 <file path=word/header1.xml><?xml version="1.0" encoding="utf-8"?>
-<w:hdr xmlns:wpc="http://schemas.microsoft.com/office/word/2010/wordprocessingCanvas" xmlns:mo="http://schemas.microsoft.com/office/mac/office/2008/main" xmlns:mc="http://schemas.openxmlformats.org/markup-compatibility/2006" xmlns:mv="urn:schemas-microsoft-com:mac:vml" xmlns:o="urn:schemas-microsoft-com:office:office" xmlns:r="http://schemas.openxmlformats.org/officeDocument/2006/relationships" xmlns:m="http://schemas.openxmlformats.org/officeDocument/2006/math" xmlns:v="urn:schemas-microsoft-com:vml" xmlns:wp14="http://schemas.microsoft.com/office/word/2010/wordprocessingDrawing" xmlns:wp="http://schemas.openxmlformats.org/drawingml/2006/wordprocessingDrawing" xmlns:w10="urn:schemas-microsoft-com:office:word" xmlns:w="http://schemas.openxmlformats.org/wordprocessingml/2006/main" xmlns:w14="http://schemas.microsoft.com/office/word/2010/wordml" xmlns:w15="http://schemas.microsoft.com/office/word/2012/wordml" xmlns:wpg="http://schemas.microsoft.com/office/word/2010/wordprocessingGroup" xmlns:wpi="http://schemas.microsoft.com/office/word/2010/wordprocessingInk" xmlns:wne="http://schemas.microsoft.com/office/word/2006/wordml" xmlns:wps="http://schemas.microsoft.com/office/word/2010/wordprocessingShape" mc:Ignorable="w14 w15 wp14">
+<w:hdr xmlns:wpc="http://schemas.microsoft.com/office/word/2010/wordprocessingCanvas" xmlns:mc="http://schemas.openxmlformats.org/markup-compatibility/2006" xmlns:o="urn:schemas-microsoft-com:office:office" xmlns:r="http://schemas.openxmlformats.org/officeDocument/2006/relationships" xmlns:m="http://schemas.openxmlformats.org/officeDocument/2006/math" xmlns:v="urn:schemas-microsoft-com:vml" xmlns:wp14="http://schemas.microsoft.com/office/word/2010/wordprocessingDrawing" xmlns:wp="http://schemas.openxmlformats.org/drawingml/2006/wordprocessingDrawing" xmlns:w10="urn:schemas-microsoft-com:office:word" xmlns:w="http://schemas.openxmlformats.org/wordprocessingml/2006/main" xmlns:w14="http://schemas.microsoft.com/office/word/2010/wordml" xmlns:w15="http://schemas.microsoft.com/office/word/2012/wordml" xmlns:wpg="http://schemas.microsoft.com/office/word/2010/wordprocessingGroup" xmlns:wpi="http://schemas.microsoft.com/office/word/2010/wordprocessingInk" xmlns:wne="http://schemas.microsoft.com/office/word/2006/wordml" xmlns:wps="http://schemas.microsoft.com/office/word/2010/wordprocessingShape" mc:Ignorable="w14 w15 wp14">
   <w:p>
     <w:pPr>
       <w:tabs>
@@ -5559,7 +5571,7 @@
     <w:r>
       <w:rPr>
         <w:noProof/>
-        <w:lang w:val="es-ES_tradnl" w:eastAsia="es-ES_tradnl"/>
+        <w:lang w:eastAsia="es-ES"/>
       </w:rPr>
       <w:drawing>
         <wp:anchor distT="0" distB="0" distL="114300" distR="114300" simplePos="0" relativeHeight="251660288" behindDoc="0" locked="0" layoutInCell="1" allowOverlap="1" wp14:anchorId="5A66CD8D" wp14:editId="34E879E8">
@@ -5639,7 +5651,7 @@
     <w:r>
       <w:rPr>
         <w:noProof/>
-        <w:lang w:val="es-ES_tradnl" w:eastAsia="es-ES_tradnl"/>
+        <w:lang w:eastAsia="es-ES"/>
       </w:rPr>
       <w:drawing>
         <wp:inline distT="0" distB="0" distL="0" distR="0" wp14:anchorId="55999165" wp14:editId="7F6BC0E8">
@@ -5708,8 +5720,8 @@
 </file>
 
 <file path=word/numbering.xml><?xml version="1.0" encoding="utf-8"?>
-<w:numbering xmlns:wpc="http://schemas.microsoft.com/office/word/2010/wordprocessingCanvas" xmlns:mo="http://schemas.microsoft.com/office/mac/office/2008/main" xmlns:mc="http://schemas.openxmlformats.org/markup-compatibility/2006" xmlns:mv="urn:schemas-microsoft-com:mac:vml" xmlns:o="urn:schemas-microsoft-com:office:office" xmlns:r="http://schemas.openxmlformats.org/officeDocument/2006/relationships" xmlns:m="http://schemas.openxmlformats.org/officeDocument/2006/math" xmlns:v="urn:schemas-microsoft-com:vml" xmlns:wp14="http://schemas.microsoft.com/office/word/2010/wordprocessingDrawing" xmlns:wp="http://schemas.openxmlformats.org/drawingml/2006/wordprocessingDrawing" xmlns:w10="urn:schemas-microsoft-com:office:word" xmlns:w="http://schemas.openxmlformats.org/wordprocessingml/2006/main" xmlns:w14="http://schemas.microsoft.com/office/word/2010/wordml" xmlns:w15="http://schemas.microsoft.com/office/word/2012/wordml" xmlns:wpg="http://schemas.microsoft.com/office/word/2010/wordprocessingGroup" xmlns:wpi="http://schemas.microsoft.com/office/word/2010/wordprocessingInk" xmlns:wne="http://schemas.microsoft.com/office/word/2006/wordml" xmlns:wps="http://schemas.microsoft.com/office/word/2010/wordprocessingShape" mc:Ignorable="w14 w15 wp14">
-  <w:abstractNum w:abstractNumId="0">
+<w:numbering xmlns:wpc="http://schemas.microsoft.com/office/word/2010/wordprocessingCanvas" xmlns:mc="http://schemas.openxmlformats.org/markup-compatibility/2006" xmlns:o="urn:schemas-microsoft-com:office:office" xmlns:r="http://schemas.openxmlformats.org/officeDocument/2006/relationships" xmlns:m="http://schemas.openxmlformats.org/officeDocument/2006/math" xmlns:v="urn:schemas-microsoft-com:vml" xmlns:wp14="http://schemas.microsoft.com/office/word/2010/wordprocessingDrawing" xmlns:wp="http://schemas.openxmlformats.org/drawingml/2006/wordprocessingDrawing" xmlns:w10="urn:schemas-microsoft-com:office:word" xmlns:w="http://schemas.openxmlformats.org/wordprocessingml/2006/main" xmlns:w14="http://schemas.microsoft.com/office/word/2010/wordml" xmlns:w15="http://schemas.microsoft.com/office/word/2012/wordml" xmlns:wpg="http://schemas.microsoft.com/office/word/2010/wordprocessingGroup" xmlns:wpi="http://schemas.microsoft.com/office/word/2010/wordprocessingInk" xmlns:wne="http://schemas.microsoft.com/office/word/2006/wordml" xmlns:wps="http://schemas.microsoft.com/office/word/2010/wordprocessingShape" mc:Ignorable="w14 w15 wp14">
+  <w:abstractNum w:abstractNumId="0" w15:restartNumberingAfterBreak="0">
     <w:nsid w:val="5C851B3E"/>
     <w:multiLevelType w:val="hybridMultilevel"/>
     <w:tmpl w:val="B7F831A6"/>
@@ -5844,7 +5856,7 @@
       </w:pPr>
     </w:pPrDefault>
   </w:docDefaults>
-  <w:latentStyles w:defLockedState="0" w:defUIPriority="99" w:defSemiHidden="0" w:defUnhideWhenUsed="0" w:defQFormat="0" w:count="382">
+  <w:latentStyles w:defLockedState="0" w:defUIPriority="99" w:defSemiHidden="0" w:defUnhideWhenUsed="0" w:defQFormat="0" w:count="371">
     <w:lsdException w:name="Normal" w:uiPriority="0" w:qFormat="1"/>
     <w:lsdException w:name="heading 1" w:uiPriority="9" w:qFormat="1"/>
     <w:lsdException w:name="heading 2" w:semiHidden="1" w:uiPriority="9" w:unhideWhenUsed="1" w:qFormat="1"/>
@@ -6216,8 +6228,6 @@
     <w:lsdException w:name="List Table 5 Dark Accent 6" w:uiPriority="50"/>
     <w:lsdException w:name="List Table 6 Colorful Accent 6" w:uiPriority="51"/>
     <w:lsdException w:name="List Table 7 Colorful Accent 6" w:uiPriority="52"/>
-    <w:lsdException w:name="Mention" w:semiHidden="1" w:unhideWhenUsed="1"/>
-    <w:lsdException w:name="Smart Hyperlink" w:semiHidden="1" w:unhideWhenUsed="1"/>
   </w:latentStyles>
   <w:style w:type="paragraph" w:default="1" w:styleId="Normal">
     <w:name w:val="Normal"/>
@@ -6381,7 +6391,6 @@
       <w:spacing w:after="0" w:line="240" w:lineRule="auto"/>
     </w:pPr>
     <w:tblPr>
-      <w:tblInd w:w="0" w:type="dxa"/>
       <w:tblBorders>
         <w:top w:val="single" w:sz="4" w:space="0" w:color="auto"/>
         <w:left w:val="single" w:sz="4" w:space="0" w:color="auto"/>
@@ -6390,12 +6399,6 @@
         <w:insideH w:val="single" w:sz="4" w:space="0" w:color="auto"/>
         <w:insideV w:val="single" w:sz="4" w:space="0" w:color="auto"/>
       </w:tblBorders>
-      <w:tblCellMar>
-        <w:top w:w="0" w:type="dxa"/>
-        <w:left w:w="108" w:type="dxa"/>
-        <w:bottom w:w="0" w:type="dxa"/>
-        <w:right w:w="108" w:type="dxa"/>
-      </w:tblCellMar>
     </w:tblPr>
   </w:style>
   <w:style w:type="paragraph" w:styleId="Descripcin">
@@ -6707,7 +6710,7 @@
 </file>
 
 <file path=customXml/itemProps1.xml><?xml version="1.0" encoding="utf-8"?>
-<ds:datastoreItem xmlns:ds="http://schemas.openxmlformats.org/officeDocument/2006/customXml" ds:itemID="{8876E120-8936-A348-93AB-09D47ABEBB14}">
+<ds:datastoreItem xmlns:ds="http://schemas.openxmlformats.org/officeDocument/2006/customXml" ds:itemID="{2F0D7F04-66E2-4DA3-A3E1-85CB5850BA9C}">
   <ds:schemaRefs>
     <ds:schemaRef ds:uri="http://schemas.openxmlformats.org/officeDocument/2006/bibliography"/>
   </ds:schemaRefs>

</xml_diff>

<commit_message>
Algo hay que poner
</commit_message>
<xml_diff>
--- a/websREA/Contrato & Presupuesto/Webs Rea Servicios Informáticos.docx
+++ b/websREA/Contrato & Presupuesto/Webs Rea Servicios Informáticos.docx
@@ -4687,13 +4687,13 @@
               </wp:anchor>
             </w:drawing>
           </mc:Choice>
-          <mc:Fallback xmlns:mv="urn:schemas-microsoft-com:mac:vml" xmlns:mo="http://schemas.microsoft.com/office/mac/office/2008/main">
+          <mc:Fallback>
             <w:pict>
-              <v:shapetype w14:anchorId="2F15E6CE" id="_x0000_t202" coordsize="21600,21600" o:spt="202" path="m0,0l0,21600,21600,21600,21600,0xe">
+              <v:shapetype w14:anchorId="2F15E6CE" id="_x0000_t202" coordsize="21600,21600" o:spt="202" path="m,l,21600r21600,l21600,xe">
                 <v:stroke joinstyle="miter"/>
                 <v:path gradientshapeok="t" o:connecttype="rect"/>
               </v:shapetype>
-              <v:shape id="Cuadro de texto 3" o:spid="_x0000_s1026" type="#_x0000_t202" style="position:absolute;margin-left:53.95pt;margin-top:368.85pt;width:314.8pt;height:21pt;z-index:251660288;visibility:visible;mso-wrap-style:square;mso-wrap-distance-left:9pt;mso-wrap-distance-top:0;mso-wrap-distance-right:9pt;mso-wrap-distance-bottom:0;mso-position-horizontal:absolute;mso-position-horizontal-relative:text;mso-position-vertical:absolute;mso-position-vertical-relative:text;v-text-anchor:top" o:gfxdata="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" stroked="f">
+              <v:shape id="Cuadro de texto 3" o:spid="_x0000_s1026" type="#_x0000_t202" style="position:absolute;margin-left:53.95pt;margin-top:368.85pt;width:314.8pt;height:21pt;z-index:251660288;visibility:visible;mso-wrap-style:square;mso-wrap-distance-left:9pt;mso-wrap-distance-top:0;mso-wrap-distance-right:9pt;mso-wrap-distance-bottom:0;mso-position-horizontal:absolute;mso-position-horizontal-relative:text;mso-position-vertical:absolute;mso-position-vertical-relative:text;v-text-anchor:top" o:gfxdata="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" stroked="f">
                 <v:textbox style="mso-fit-shape-to-text:t" inset="0,0,0,0">
                   <w:txbxContent>
                     <w:p>
@@ -5518,7 +5518,7 @@
         <w:noProof/>
         <w:sz w:val="20"/>
       </w:rPr>
-      <w:t>2</w:t>
+      <w:t>1</w:t>
     </w:r>
     <w:r>
       <w:rPr>
@@ -6710,7 +6710,7 @@
 </file>
 
 <file path=customXml/itemProps1.xml><?xml version="1.0" encoding="utf-8"?>
-<ds:datastoreItem xmlns:ds="http://schemas.openxmlformats.org/officeDocument/2006/customXml" ds:itemID="{2F0D7F04-66E2-4DA3-A3E1-85CB5850BA9C}">
+<ds:datastoreItem xmlns:ds="http://schemas.openxmlformats.org/officeDocument/2006/customXml" ds:itemID="{9F9E73E1-71D3-4065-85F8-853BCB701BCB}">
   <ds:schemaRefs>
     <ds:schemaRef ds:uri="http://schemas.openxmlformats.org/officeDocument/2006/bibliography"/>
   </ds:schemaRefs>

</xml_diff>